<commit_message>
carpeta para entrega proyecto
</commit_message>
<xml_diff>
--- a/Memoria - M2.docx
+++ b/Memoria - M2.docx
@@ -1600,15 +1600,7 @@
     </w:p>
     <w:p>
       <w:r>
-        <w:t xml:space="preserve">También tuvimos problemas a la hora de los botones de eliminar y editar ya que los dos necesitaban el </w:t>
-      </w:r>
-      <w:proofErr w:type="gramStart"/>
-      <w:r>
-        <w:t>ID</w:t>
-      </w:r>
-      <w:proofErr w:type="gramEnd"/>
-      <w:r>
-        <w:t xml:space="preserve"> pero en el </w:t>
+        <w:t xml:space="preserve">También tuvimos problemas a la hora de los botones de eliminar y editar ya que los dos necesitaban el ID pero en el </w:t>
       </w:r>
       <w:proofErr w:type="spellStart"/>
       <w:r>
@@ -1628,19 +1620,15 @@
       <w:r>
         <w:t xml:space="preserve">Otro problema encontrado fue que no sabíamos </w:t>
       </w:r>
-      <w:proofErr w:type="spellStart"/>
-      <w:r>
-        <w:t>como</w:t>
-      </w:r>
-      <w:proofErr w:type="spellEnd"/>
+      <w:r>
+        <w:t>cómo</w:t>
+      </w:r>
       <w:r>
         <w:t xml:space="preserve"> avisar al usuario de que se la solicitud que ha hecho se ha aprobado o no, lo que pensamos fue crear un sistema de alertas que cuando se cargue la </w:t>
       </w:r>
-      <w:proofErr w:type="spellStart"/>
-      <w:r>
-        <w:t>pagina</w:t>
-      </w:r>
-      <w:proofErr w:type="spellEnd"/>
+      <w:r>
+        <w:t>página</w:t>
+      </w:r>
       <w:r>
         <w:t xml:space="preserve"> de inicio de usuario coge todas las solicitudes tramitadas y no leídas y genera una alerta.</w:t>
       </w:r>
@@ -2301,17 +2289,12 @@
         <w:t xml:space="preserve">Para añadir empleados se ha implementado el método </w:t>
       </w:r>
       <w:proofErr w:type="spellStart"/>
-      <w:proofErr w:type="gramStart"/>
       <w:r>
         <w:t>darAlta</w:t>
       </w:r>
       <w:proofErr w:type="spellEnd"/>
       <w:r>
-        <w:t>(</w:t>
-      </w:r>
-      <w:proofErr w:type="gramEnd"/>
-      <w:r>
-        <w:t xml:space="preserve">Usuario). Este método se basa en hacer un </w:t>
+        <w:t xml:space="preserve">(Usuario). Este método se basa en hacer un </w:t>
       </w:r>
       <w:proofErr w:type="spellStart"/>
       <w:r>
@@ -2609,11 +2592,9 @@
       <w:r>
         <w:t xml:space="preserve"> pasándole como </w:t>
       </w:r>
-      <w:proofErr w:type="spellStart"/>
-      <w:r>
-        <w:t>párametro</w:t>
-      </w:r>
-      <w:proofErr w:type="spellEnd"/>
+      <w:r>
+        <w:t>parámetro</w:t>
+      </w:r>
       <w:r>
         <w:t xml:space="preserve"> el correo obtenido.  </w:t>
       </w:r>
@@ -5864,13 +5845,7 @@
     </w:p>
     <w:p>
       <w:r>
-        <w:t>[</w:t>
-      </w:r>
-      <w:r>
-        <w:t>2</w:t>
-      </w:r>
-      <w:r>
-        <w:t xml:space="preserve">] </w:t>
+        <w:t xml:space="preserve">[2] </w:t>
       </w:r>
       <w:hyperlink r:id="rId51" w:history="1">
         <w:r>
@@ -5883,13 +5858,7 @@
     </w:p>
     <w:p>
       <w:r>
-        <w:t>[</w:t>
-      </w:r>
-      <w:r>
-        <w:t>3</w:t>
-      </w:r>
-      <w:r>
-        <w:t xml:space="preserve">] </w:t>
+        <w:t xml:space="preserve">[3] </w:t>
       </w:r>
       <w:hyperlink r:id="rId52" w:history="1">
         <w:r>
@@ -5902,13 +5871,7 @@
     </w:p>
     <w:p>
       <w:r>
-        <w:t>[</w:t>
-      </w:r>
-      <w:r>
-        <w:t>4</w:t>
-      </w:r>
-      <w:r>
-        <w:t xml:space="preserve">] </w:t>
+        <w:t xml:space="preserve">[4] </w:t>
       </w:r>
       <w:hyperlink r:id="rId53" w:history="1">
         <w:r>
@@ -5921,13 +5884,7 @@
     </w:p>
     <w:p>
       <w:r>
-        <w:t>[</w:t>
-      </w:r>
-      <w:r>
-        <w:t>5</w:t>
-      </w:r>
-      <w:r>
-        <w:t xml:space="preserve">] </w:t>
+        <w:t xml:space="preserve">[5] </w:t>
       </w:r>
       <w:hyperlink r:id="rId54" w:history="1">
         <w:r>
@@ -5940,13 +5897,7 @@
     </w:p>
     <w:p>
       <w:r>
-        <w:t>[</w:t>
-      </w:r>
-      <w:r>
-        <w:t>6</w:t>
-      </w:r>
-      <w:r>
-        <w:t xml:space="preserve">] </w:t>
+        <w:t xml:space="preserve">[6] </w:t>
       </w:r>
       <w:hyperlink r:id="rId55" w:history="1">
         <w:r>
@@ -5959,15 +5910,9 @@
     </w:p>
     <w:p>
       <w:r>
-        <w:t>[</w:t>
-      </w:r>
-      <w:r>
-        <w:t>7</w:t>
-      </w:r>
-      <w:r>
-        <w:t xml:space="preserve">] </w:t>
-      </w:r>
-      <w:hyperlink r:id="rId56" w:history="1">
+        <w:t xml:space="preserve">[7] </w:t>
+      </w:r>
+      <w:hyperlink r:id="rId56" w:anchor=":~:text=Paso%201%3A%20Ve%20a%20la,Next%20para%20iniciar%20la%20instalaci%C3%B3n" w:history="1">
         <w:r>
           <w:rPr>
             <w:rStyle w:val="Hipervnculo"/>
@@ -5981,13 +5926,7 @@
     </w:p>
     <w:p>
       <w:r>
-        <w:t>[</w:t>
-      </w:r>
-      <w:r>
-        <w:t>8</w:t>
-      </w:r>
-      <w:r>
-        <w:t xml:space="preserve">] </w:t>
+        <w:t xml:space="preserve">[8] </w:t>
       </w:r>
       <w:hyperlink r:id="rId57" w:history="1">
         <w:r>
@@ -6000,13 +5939,7 @@
     </w:p>
     <w:p>
       <w:r>
-        <w:t>[</w:t>
-      </w:r>
-      <w:r>
-        <w:t>9</w:t>
-      </w:r>
-      <w:r>
-        <w:t xml:space="preserve">] </w:t>
+        <w:t xml:space="preserve">[9] </w:t>
       </w:r>
       <w:hyperlink r:id="rId58" w:history="1">
         <w:r>

</xml_diff>